<commit_message>
Update Test Plan - 4 e 10 (Giuseppe).docx
</commit_message>
<xml_diff>
--- a/Working Directory/Test Plan/Test Plan - 4 e 10 (Giuseppe).docx
+++ b/Working Directory/Test Plan/Test Plan - 4 e 10 (Giuseppe).docx
@@ -32,7 +32,10 @@
         </w:numPr>
       </w:pPr>
       <w:r>
-        <w:t>Package Utente:</w:t>
+        <w:t>Gestione Cliente</w:t>
+      </w:r>
+      <w:r>
+        <w:t>:</w:t>
       </w:r>
     </w:p>
     <w:p>
@@ -85,11 +88,9 @@
           <w:numId w:val="3"/>
         </w:numPr>
       </w:pPr>
-      <w:proofErr w:type="spellStart"/>
-      <w:r>
-        <w:t>PackageGestoremarketing</w:t>
-      </w:r>
-      <w:proofErr w:type="spellEnd"/>
+      <w:r>
+        <w:t>Gestione Gestore Marketing</w:t>
+      </w:r>
       <w:r>
         <w:t>:</w:t>
       </w:r>
@@ -120,13 +121,11 @@
           <w:numId w:val="3"/>
         </w:numPr>
       </w:pPr>
-      <w:proofErr w:type="spellStart"/>
-      <w:r>
-        <w:t>PackageMagazziniere</w:t>
-      </w:r>
-      <w:proofErr w:type="spellEnd"/>
-      <w:r>
-        <w:t>:</w:t>
+      <w:r>
+        <w:t xml:space="preserve">Gestione </w:t>
+      </w:r>
+      <w:r>
+        <w:t>Magazziniere:</w:t>
       </w:r>
     </w:p>
     <w:p>
@@ -155,13 +154,11 @@
           <w:numId w:val="3"/>
         </w:numPr>
       </w:pPr>
-      <w:proofErr w:type="spellStart"/>
-      <w:r>
-        <w:t>PackageProprietario</w:t>
-      </w:r>
-      <w:proofErr w:type="spellEnd"/>
-      <w:r>
-        <w:t>:</w:t>
+      <w:r>
+        <w:t xml:space="preserve">Gestione </w:t>
+      </w:r>
+      <w:r>
+        <w:t>Proprietario:</w:t>
       </w:r>
     </w:p>
     <w:p>
@@ -190,13 +187,11 @@
           <w:numId w:val="3"/>
         </w:numPr>
       </w:pPr>
-      <w:proofErr w:type="spellStart"/>
-      <w:r>
-        <w:t>PacakgeAcquisto</w:t>
-      </w:r>
-      <w:proofErr w:type="spellEnd"/>
-      <w:r>
-        <w:t>:</w:t>
+      <w:r>
+        <w:t xml:space="preserve">Gestione </w:t>
+      </w:r>
+      <w:r>
+        <w:t>Acquisto:</w:t>
       </w:r>
     </w:p>
     <w:p>
@@ -226,7 +221,10 @@
         </w:numPr>
       </w:pPr>
       <w:r>
-        <w:t xml:space="preserve">Package </w:t>
+        <w:t>Gestione</w:t>
+      </w:r>
+      <w:r>
+        <w:t xml:space="preserve"> </w:t>
       </w:r>
       <w:proofErr w:type="spellStart"/>
       <w:r>
@@ -263,13 +261,11 @@
           <w:numId w:val="3"/>
         </w:numPr>
       </w:pPr>
-      <w:proofErr w:type="spellStart"/>
-      <w:r>
-        <w:t>PackageIndirizzo</w:t>
-      </w:r>
-      <w:proofErr w:type="spellEnd"/>
-      <w:r>
-        <w:t>:</w:t>
+      <w:r>
+        <w:t xml:space="preserve">Gestione </w:t>
+      </w:r>
+      <w:r>
+        <w:t>Indirizzo:</w:t>
       </w:r>
     </w:p>
     <w:p>
@@ -298,14 +294,14 @@
           <w:numId w:val="3"/>
         </w:numPr>
       </w:pPr>
-      <w:proofErr w:type="spellStart"/>
-      <w:r>
-        <w:t>Package</w:t>
-      </w:r>
+      <w:r>
+        <w:t xml:space="preserve">Gestione </w:t>
+      </w:r>
+      <w:bookmarkStart w:id="0" w:name="_GoBack"/>
+      <w:bookmarkEnd w:id="0"/>
       <w:r>
         <w:t>Prodotto</w:t>
       </w:r>
-      <w:proofErr w:type="spellEnd"/>
       <w:r>
         <w:t>:</w:t>
       </w:r>
@@ -367,10 +363,7 @@
         <w:t xml:space="preserve"> </w:t>
       </w:r>
       <w:r>
-        <w:t>conoscenza del dominio applicativo e del dominio delle soluzio</w:t>
-      </w:r>
-      <w:r>
-        <w:t xml:space="preserve">ni del sistema. Inoltre, devono </w:t>
+        <w:t xml:space="preserve">conoscenza del dominio applicativo e del dominio delle soluzioni del sistema. Inoltre, devono </w:t>
       </w:r>
       <w:r>
         <w:t>conoscere</w:t>
@@ -384,13 +377,7 @@
       </w:r>
       <w:proofErr w:type="spellEnd"/>
       <w:r>
-        <w:t xml:space="preserve"> utilizzate e nominate all’</w:t>
-      </w:r>
-      <w:r>
-        <w:t xml:space="preserve">interno del </w:t>
-      </w:r>
-      <w:r>
-        <w:t>Test Plan e</w:t>
+        <w:t xml:space="preserve"> utilizzate e nominate all’interno del Test Plan e</w:t>
       </w:r>
       <w:r>
         <w:t xml:space="preserve"> del</w:t>
@@ -404,19 +391,13 @@
       </w:r>
       <w:proofErr w:type="spellEnd"/>
       <w:r>
-        <w:t>. Le attività che comportan</w:t>
-      </w:r>
-      <w:r>
-        <w:t xml:space="preserve">o tale fase </w:t>
+        <w:t xml:space="preserve">. Le attività che comportano tale fase </w:t>
       </w:r>
       <w:r>
         <w:t>dovranno</w:t>
       </w:r>
       <w:r>
-        <w:t xml:space="preserve"> essere fatte </w:t>
-      </w:r>
-      <w:r>
-        <w:t xml:space="preserve">nei tempi, nei costi e nei </w:t>
+        <w:t xml:space="preserve"> essere fatte nei tempi, nei costi e nei </w:t>
       </w:r>
       <w:r>
         <w:t>vincoli di qualità specificati.</w:t>
@@ -427,22 +408,7 @@
         <w:pStyle w:val="Nessunaspaziatura"/>
       </w:pPr>
       <w:r>
-        <w:t>Il sistema revisionato dovrà, successivamente all</w:t>
-      </w:r>
-      <w:r>
-        <w:t xml:space="preserve">a correzione, essere verificato </w:t>
-      </w:r>
-      <w:r>
-        <w:t>attraverso altri casi di test per consentire di assicurarsi che l</w:t>
-      </w:r>
-      <w:r>
-        <w:t xml:space="preserve">e modifiche sono state compiute </w:t>
-      </w:r>
-      <w:r>
-        <w:t>in maniera corretta e verificare se tali cambiamenti hanno introdo</w:t>
-      </w:r>
-      <w:r>
-        <w:t xml:space="preserve">tto nuovi errori. L’attività di </w:t>
+        <w:t xml:space="preserve">Il sistema revisionato dovrà, successivamente alla correzione, essere verificato attraverso altri casi di test per consentire di assicurarsi che le modifiche sono state compiute in maniera corretta e verificare se tali cambiamenti hanno introdotto nuovi errori. L’attività di </w:t>
       </w:r>
       <w:proofErr w:type="spellStart"/>
       <w:r>
@@ -450,28 +416,13 @@
       </w:r>
       <w:proofErr w:type="spellEnd"/>
       <w:r>
-        <w:t xml:space="preserve"> è fondamentale nello </w:t>
-      </w:r>
-      <w:r>
-        <w:t xml:space="preserve">sviluppo di un sistema software in quanto </w:t>
-      </w:r>
-      <w:r>
-        <w:t xml:space="preserve">la mancanza di tale </w:t>
-      </w:r>
-      <w:r>
-        <w:t>att</w:t>
+        <w:t xml:space="preserve"> è fondamentale nello sviluppo di un sistema software in quanto la mancanza di tale att</w:t>
       </w:r>
       <w:r>
         <w:t xml:space="preserve">ività o una cattiva gestione della stessa </w:t>
       </w:r>
       <w:r>
-        <w:t>può portare al comple</w:t>
-      </w:r>
-      <w:r>
-        <w:t xml:space="preserve">to fallimento del sistema e, in </w:t>
-      </w:r>
-      <w:r>
-        <w:t>casi</w:t>
+        <w:t>può portare al completo fallimento del sistema e, in casi</w:t>
       </w:r>
       <w:r>
         <w:t xml:space="preserve"> estremi, dell’intero progetto. </w:t>
@@ -516,26 +467,17 @@
       </w:r>
       <w:proofErr w:type="spellStart"/>
       <w:r>
-        <w:t>te</w:t>
-      </w:r>
-      <w:r>
-        <w:t>sting</w:t>
+        <w:t>testing</w:t>
       </w:r>
       <w:proofErr w:type="spellEnd"/>
       <w:r>
-        <w:t xml:space="preserve"> viene es</w:t>
-      </w:r>
-      <w:r>
-        <w:t xml:space="preserve">eguita da </w:t>
+        <w:t xml:space="preserve"> viene eseguita da </w:t>
       </w:r>
       <w:r>
         <w:t>Giuseppe Caiazzo</w:t>
       </w:r>
       <w:r>
-        <w:t>. Le attivi</w:t>
-      </w:r>
-      <w:r>
-        <w:t xml:space="preserve">tà relative al </w:t>
+        <w:t xml:space="preserve">. Le attività relative al </w:t>
       </w:r>
       <w:proofErr w:type="spellStart"/>
       <w:r>
@@ -543,40 +485,7 @@
       </w:r>
       <w:proofErr w:type="spellEnd"/>
       <w:r>
-        <w:t xml:space="preserve"> di unità </w:t>
-      </w:r>
-      <w:r>
-        <w:t xml:space="preserve">come correzioni e cambiamenti verranno delegate agli </w:t>
-      </w:r>
-      <w:r>
-        <w:t xml:space="preserve">sviluppatori che si occuperanno delle modifiche a livello </w:t>
-      </w:r>
-      <w:r>
-        <w:t>implementativo. Tale organizz</w:t>
-      </w:r>
-      <w:r>
-        <w:t xml:space="preserve">azione serve principalmente per </w:t>
-      </w:r>
-      <w:r>
-        <w:t>alleg</w:t>
-      </w:r>
-      <w:r>
-        <w:t>g</w:t>
-      </w:r>
-      <w:r>
-        <w:t>erire il caric</w:t>
-      </w:r>
-      <w:r>
-        <w:t xml:space="preserve">o di lavoro da parte del tester </w:t>
-      </w:r>
-      <w:r>
-        <w:t>che potrà de</w:t>
-      </w:r>
-      <w:r>
-        <w:t xml:space="preserve">dicarsi maggiormente sul lavoro </w:t>
-      </w:r>
-      <w:r>
-        <w:t xml:space="preserve">di </w:t>
+        <w:t xml:space="preserve"> di unità come correzioni e cambiamenti verranno delegate agli sviluppatori che si occuperanno delle modifiche a livello implementativo. Tale organizzazione serve principalmente per alleggerire il carico di lavoro da parte del tester che potrà dedicarsi maggiormente sul lavoro di </w:t>
       </w:r>
       <w:proofErr w:type="spellStart"/>
       <w:r>
@@ -709,12 +618,7 @@
         <w:t xml:space="preserve"> </w:t>
       </w:r>
       <w:r>
-        <w:t>diagram</w:t>
-      </w:r>
-      <w:bookmarkStart w:id="0" w:name="_GoBack"/>
-      <w:bookmarkEnd w:id="0"/>
-      <w:r>
-        <w:t>ma:</w:t>
+        <w:t>diagramma:</w:t>
       </w:r>
     </w:p>
     <w:p>
@@ -748,25 +652,7 @@
       </w:r>
       <w:proofErr w:type="spellEnd"/>
       <w:r>
-        <w:t xml:space="preserve"> verranno organizzate secondo uno sch</w:t>
-      </w:r>
-      <w:r>
-        <w:t xml:space="preserve">ema che effettuerà una divisone </w:t>
-      </w:r>
-      <w:r>
-        <w:t>funzionale di tipo verticale. In questo modo al termine di ogni at</w:t>
-      </w:r>
-      <w:r>
-        <w:t xml:space="preserve">tività si avrà una funzionalità </w:t>
-      </w:r>
-      <w:r>
-        <w:t>completamente testata nei suoi livelli gerarchici. I vantaggi</w:t>
-      </w:r>
-      <w:r>
-        <w:t xml:space="preserve"> principali sono che, in caso di </w:t>
-      </w:r>
-      <w:r>
-        <w:t xml:space="preserve">ritardi dovuti al ritrovamento di numerosi </w:t>
+        <w:t xml:space="preserve"> verranno organizzate secondo uno schema che effettuerà una divisone funzionale di tipo verticale. In questo modo al termine di ogni attività si avrà una funzionalità completamente testata nei suoi livelli gerarchici. I vantaggi principali sono che, in caso di ritardi dovuti al ritrovamento di numerosi </w:t>
       </w:r>
       <w:proofErr w:type="spellStart"/>
       <w:r>
@@ -774,16 +660,7 @@
       </w:r>
       <w:proofErr w:type="spellEnd"/>
       <w:r>
-        <w:t>,</w:t>
-      </w:r>
-      <w:r>
-        <w:t xml:space="preserve"> il s</w:t>
-      </w:r>
-      <w:r>
-        <w:t xml:space="preserve">istema verrà rilasciato con meno </w:t>
-      </w:r>
-      <w:r>
-        <w:t>componenti, ma interamente testate e funzionanti.</w:t>
+        <w:t>, il sistema verrà rilasciato con meno componenti, ma interamente testate e funzionanti.</w:t>
       </w:r>
     </w:p>
     <w:sectPr>
@@ -1597,6 +1474,7 @@
   <w:style w:type="character" w:default="1" w:styleId="Carpredefinitoparagrafo">
     <w:name w:val="Default Paragraph Font"/>
     <w:uiPriority w:val="1"/>
+    <w:semiHidden/>
     <w:unhideWhenUsed/>
   </w:style>
   <w:style w:type="table" w:default="1" w:styleId="Tabellanormale">

</xml_diff>